<commit_message>
fix: roles en documentos individual de requisitos.
</commit_message>
<xml_diff>
--- a/reports/Student #5/05 - Requirements - Student #5.docx
+++ b/reports/Student #5/05 - Requirements - Student #5.docx
@@ -480,14 +480,28 @@
                     <w:rFonts w:asciiTheme="majorHAnsi" w:hAnsiTheme="majorHAnsi" w:cstheme="majorHAnsi"/>
                     <w:lang w:val="es-ES"/>
                   </w:rPr>
-                  <w:t xml:space="preserve"> </w:t>
+                  <w:t>Analista</w:t>
                 </w:r>
                 <w:r>
                   <w:rPr>
                     <w:rFonts w:asciiTheme="majorHAnsi" w:hAnsiTheme="majorHAnsi" w:cstheme="majorHAnsi"/>
                     <w:lang w:val="es-ES"/>
                   </w:rPr>
-                  <w:t xml:space="preserve">Operador, Desarrollador </w:t>
+                  <w:t>, Desarrollador</w:t>
+                </w:r>
+                <w:r>
+                  <w:rPr>
+                    <w:rFonts w:asciiTheme="majorHAnsi" w:hAnsiTheme="majorHAnsi" w:cstheme="majorHAnsi"/>
+                    <w:lang w:val="es-ES"/>
+                  </w:rPr>
+                  <w:t xml:space="preserve">, Téster, Manager </w:t>
+                </w:r>
+                <w:r>
+                  <w:rPr>
+                    <w:rFonts w:asciiTheme="majorHAnsi" w:hAnsiTheme="majorHAnsi" w:cstheme="majorHAnsi"/>
+                    <w:lang w:val="es-ES"/>
+                  </w:rPr>
+                  <w:t xml:space="preserve"> </w:t>
                 </w:r>
               </w:sdtContent>
             </w:sdt>
@@ -9020,12 +9034,14 @@
     <w:rsid w:val="001D66F3"/>
     <w:rsid w:val="001F6D99"/>
     <w:rsid w:val="00311D70"/>
+    <w:rsid w:val="00337D4E"/>
     <w:rsid w:val="00362E40"/>
     <w:rsid w:val="003936CA"/>
     <w:rsid w:val="003A3A1B"/>
     <w:rsid w:val="003F3911"/>
     <w:rsid w:val="004D7778"/>
     <w:rsid w:val="00514556"/>
+    <w:rsid w:val="00615760"/>
     <w:rsid w:val="00635F6F"/>
     <w:rsid w:val="007C55A8"/>
     <w:rsid w:val="00836298"/>

</xml_diff>

<commit_message>
docs(requisitos 5): Añadir los requisitos individuales.
Se han añadido los requisitos individuales del student 5 de esta
entrega.

REFS #99
</commit_message>
<xml_diff>
--- a/reports/Student #5/05 - Requirements - Student #5.docx
+++ b/reports/Student #5/05 - Requirements - Student #5.docx
@@ -234,7 +234,19 @@
                   <w:rPr>
                     <w:rFonts w:asciiTheme="majorHAnsi" w:hAnsiTheme="majorHAnsi" w:cstheme="majorBidi"/>
                   </w:rPr>
-                  <w:t xml:space="preserve"> https://github.com/PDJ6975/Acme-ANS-D01-25.1.0</w:t>
+                  <w:t xml:space="preserve"> https://github.com/PDJ6975/Acme-ANS-D01-25.</w:t>
+                </w:r>
+                <w:r>
+                  <w:rPr>
+                    <w:rFonts w:asciiTheme="majorHAnsi" w:hAnsiTheme="majorHAnsi" w:cstheme="majorBidi"/>
+                  </w:rPr>
+                  <w:t>2</w:t>
+                </w:r>
+                <w:r>
+                  <w:rPr>
+                    <w:rFonts w:asciiTheme="majorHAnsi" w:hAnsiTheme="majorHAnsi" w:cstheme="majorBidi"/>
+                  </w:rPr>
+                  <w:t>.0</w:t>
                 </w:r>
               </w:sdtContent>
             </w:sdt>
@@ -494,7 +506,23 @@
                     <w:rFonts w:asciiTheme="majorHAnsi" w:hAnsiTheme="majorHAnsi" w:cstheme="majorHAnsi"/>
                     <w:lang w:val="es-ES"/>
                   </w:rPr>
-                  <w:t xml:space="preserve">, Téster, Manager </w:t>
+                  <w:t xml:space="preserve">, </w:t>
+                </w:r>
+                <w:proofErr w:type="spellStart"/>
+                <w:r>
+                  <w:rPr>
+                    <w:rFonts w:asciiTheme="majorHAnsi" w:hAnsiTheme="majorHAnsi" w:cstheme="majorHAnsi"/>
+                    <w:lang w:val="es-ES"/>
+                  </w:rPr>
+                  <w:t>Téster</w:t>
+                </w:r>
+                <w:proofErr w:type="spellEnd"/>
+                <w:r>
+                  <w:rPr>
+                    <w:rFonts w:asciiTheme="majorHAnsi" w:hAnsiTheme="majorHAnsi" w:cstheme="majorHAnsi"/>
+                    <w:lang w:val="es-ES"/>
+                  </w:rPr>
+                  <w:t xml:space="preserve">, Manager </w:t>
                 </w:r>
                 <w:r>
                   <w:rPr>
@@ -1230,7 +1258,13 @@
         </w:sdtPr>
         <w:sdtContent>
           <w:r>
-            <w:t xml:space="preserve">    </w:t>
+            <w:t xml:space="preserve">  </w:t>
+          </w:r>
+          <w:r>
+            <w:t>X</w:t>
+          </w:r>
+          <w:r>
+            <w:t xml:space="preserve">  </w:t>
           </w:r>
         </w:sdtContent>
       </w:sdt>
@@ -1391,7 +1425,13 @@
         </w:sdtPr>
         <w:sdtContent>
           <w:r>
-            <w:t xml:space="preserve">    </w:t>
+            <w:t xml:space="preserve">  </w:t>
+          </w:r>
+          <w:r>
+            <w:t>X</w:t>
+          </w:r>
+          <w:r>
+            <w:t xml:space="preserve">  </w:t>
           </w:r>
         </w:sdtContent>
       </w:sdt>
@@ -1532,7 +1572,13 @@
         </w:sdtPr>
         <w:sdtContent>
           <w:r>
-            <w:t xml:space="preserve">    </w:t>
+            <w:t xml:space="preserve">  </w:t>
+          </w:r>
+          <w:r>
+            <w:t>X</w:t>
+          </w:r>
+          <w:r>
+            <w:t xml:space="preserve">  </w:t>
           </w:r>
         </w:sdtContent>
       </w:sdt>
@@ -1765,7 +1811,13 @@
         </w:sdtPr>
         <w:sdtContent>
           <w:r>
-            <w:t xml:space="preserve">    </w:t>
+            <w:t xml:space="preserve">  </w:t>
+          </w:r>
+          <w:r>
+            <w:t>X</w:t>
+          </w:r>
+          <w:r>
+            <w:t xml:space="preserve">  </w:t>
           </w:r>
         </w:sdtContent>
       </w:sdt>
@@ -1816,7 +1868,13 @@
         </w:sdtPr>
         <w:sdtContent>
           <w:r>
-            <w:t xml:space="preserve">    </w:t>
+            <w:t xml:space="preserve">  </w:t>
+          </w:r>
+          <w:r>
+            <w:t>X</w:t>
+          </w:r>
+          <w:r>
+            <w:t xml:space="preserve">  </w:t>
           </w:r>
         </w:sdtContent>
       </w:sdt>
@@ -3026,7 +3084,19 @@
             <w:rPr>
               <w:lang w:val="en-US"/>
             </w:rPr>
-            <w:t xml:space="preserve">    </w:t>
+            <w:t xml:space="preserve">  </w:t>
+          </w:r>
+          <w:r>
+            <w:rPr>
+              <w:lang w:val="en-US"/>
+            </w:rPr>
+            <w:t>X</w:t>
+          </w:r>
+          <w:r>
+            <w:rPr>
+              <w:lang w:val="en-US"/>
+            </w:rPr>
+            <w:t xml:space="preserve">  </w:t>
           </w:r>
         </w:sdtContent>
       </w:sdt>
@@ -3164,7 +3234,13 @@
         </w:sdtPr>
         <w:sdtContent>
           <w:r>
-            <w:t xml:space="preserve">    </w:t>
+            <w:t xml:space="preserve">  </w:t>
+          </w:r>
+          <w:r>
+            <w:t>X</w:t>
+          </w:r>
+          <w:r>
+            <w:t xml:space="preserve">  </w:t>
           </w:r>
         </w:sdtContent>
       </w:sdt>
@@ -4277,7 +4353,19 @@
             <w:rPr>
               <w:lang w:val="en-US"/>
             </w:rPr>
-            <w:t xml:space="preserve">    </w:t>
+            <w:t xml:space="preserve">  </w:t>
+          </w:r>
+          <w:r>
+            <w:rPr>
+              <w:lang w:val="en-US"/>
+            </w:rPr>
+            <w:t>X</w:t>
+          </w:r>
+          <w:r>
+            <w:rPr>
+              <w:lang w:val="en-US"/>
+            </w:rPr>
+            <w:t xml:space="preserve">  </w:t>
           </w:r>
         </w:sdtContent>
       </w:sdt>
@@ -4415,7 +4503,13 @@
         </w:sdtPr>
         <w:sdtContent>
           <w:r>
-            <w:t xml:space="preserve">    </w:t>
+            <w:t xml:space="preserve">  </w:t>
+          </w:r>
+          <w:r>
+            <w:t>X</w:t>
+          </w:r>
+          <w:r>
+            <w:t xml:space="preserve">  </w:t>
           </w:r>
         </w:sdtContent>
       </w:sdt>
@@ -4455,7 +4549,19 @@
             <w:rPr>
               <w:lang w:val="en-US"/>
             </w:rPr>
-            <w:t xml:space="preserve">    </w:t>
+            <w:t xml:space="preserve">  </w:t>
+          </w:r>
+          <w:r>
+            <w:rPr>
+              <w:lang w:val="en-US"/>
+            </w:rPr>
+            <w:t>X</w:t>
+          </w:r>
+          <w:r>
+            <w:rPr>
+              <w:lang w:val="en-US"/>
+            </w:rPr>
+            <w:t xml:space="preserve">  </w:t>
           </w:r>
         </w:sdtContent>
       </w:sdt>
@@ -9044,6 +9150,7 @@
     <w:rsid w:val="00615760"/>
     <w:rsid w:val="00635F6F"/>
     <w:rsid w:val="007C55A8"/>
+    <w:rsid w:val="007E1BB0"/>
     <w:rsid w:val="00836298"/>
     <w:rsid w:val="00891CFB"/>
     <w:rsid w:val="008D6165"/>
@@ -9064,6 +9171,7 @@
     <w:rsid w:val="00E955A7"/>
     <w:rsid w:val="00ED10C6"/>
     <w:rsid w:val="00ED34A4"/>
+    <w:rsid w:val="00F257F8"/>
     <w:rsid w:val="00F36204"/>
     <w:rsid w:val="00F64E54"/>
     <w:rsid w:val="00FA7306"/>

</xml_diff>

<commit_message>
docs(Requirements5): Completado los requisitos entregable 3.
Se ha añadido el documento de requisitos con todos los desarrollados.

REFS #92
</commit_message>
<xml_diff>
--- a/reports/Student #5/05 - Requirements - Student #5.docx
+++ b/reports/Student #5/05 - Requirements - Student #5.docx
@@ -240,7 +240,7 @@
                   <w:rPr>
                     <w:rFonts w:asciiTheme="majorHAnsi" w:hAnsiTheme="majorHAnsi" w:cstheme="majorBidi"/>
                   </w:rPr>
-                  <w:t>2</w:t>
+                  <w:t>3</w:t>
                 </w:r>
                 <w:r>
                   <w:rPr>
@@ -415,7 +415,7 @@
               <w:sdtPr>
                 <w:rPr>
                   <w:rFonts w:asciiTheme="majorHAnsi" w:hAnsiTheme="majorHAnsi" w:cstheme="majorHAnsi"/>
-                  <w:lang w:val="es-ES"/>
+                  <w:lang w:val="en-US"/>
                 </w:rPr>
                 <w:tag w:val="Student2"/>
                 <w:id w:val="2044784553"/>
@@ -429,14 +429,14 @@
                 <w:r>
                   <w:rPr>
                     <w:rFonts w:asciiTheme="majorHAnsi" w:hAnsiTheme="majorHAnsi" w:cstheme="majorHAnsi"/>
-                    <w:lang w:val="es-ES"/>
+                    <w:lang w:val="en-US"/>
                   </w:rPr>
                   <w:t xml:space="preserve"> </w:t>
                 </w:r>
                 <w:r>
                   <w:rPr>
                     <w:rFonts w:asciiTheme="majorHAnsi" w:hAnsiTheme="majorHAnsi" w:cstheme="majorHAnsi"/>
-                    <w:lang w:val="es-ES"/>
+                    <w:lang w:val="en-US"/>
                   </w:rPr>
                   <w:t xml:space="preserve">Ramírez Gil, Adrián </w:t>
                 </w:r>
@@ -506,7 +506,23 @@
                     <w:rFonts w:asciiTheme="majorHAnsi" w:hAnsiTheme="majorHAnsi" w:cstheme="majorHAnsi"/>
                     <w:lang w:val="es-ES"/>
                   </w:rPr>
-                  <w:t xml:space="preserve">, Téster, Manager </w:t>
+                  <w:t xml:space="preserve">, </w:t>
+                </w:r>
+                <w:proofErr w:type="spellStart"/>
+                <w:r>
+                  <w:rPr>
+                    <w:rFonts w:asciiTheme="majorHAnsi" w:hAnsiTheme="majorHAnsi" w:cstheme="majorHAnsi"/>
+                    <w:lang w:val="es-ES"/>
+                  </w:rPr>
+                  <w:t>Téster</w:t>
+                </w:r>
+                <w:proofErr w:type="spellEnd"/>
+                <w:r>
+                  <w:rPr>
+                    <w:rFonts w:asciiTheme="majorHAnsi" w:hAnsiTheme="majorHAnsi" w:cstheme="majorHAnsi"/>
+                    <w:lang w:val="es-ES"/>
+                  </w:rPr>
+                  <w:t xml:space="preserve">, Manager </w:t>
                 </w:r>
                 <w:r>
                   <w:rPr>
@@ -3391,7 +3407,13 @@
         </w:sdtPr>
         <w:sdtContent>
           <w:r>
-            <w:t xml:space="preserve">    </w:t>
+            <w:t xml:space="preserve">  </w:t>
+          </w:r>
+          <w:r>
+            <w:t>X</w:t>
+          </w:r>
+          <w:r>
+            <w:t xml:space="preserve">  </w:t>
           </w:r>
         </w:sdtContent>
       </w:sdt>
@@ -3453,7 +3475,13 @@
         </w:sdtPr>
         <w:sdtContent>
           <w:r>
-            <w:t xml:space="preserve">    </w:t>
+            <w:t xml:space="preserve">  </w:t>
+          </w:r>
+          <w:r>
+            <w:t>X</w:t>
+          </w:r>
+          <w:r>
+            <w:t xml:space="preserve">  </w:t>
           </w:r>
         </w:sdtContent>
       </w:sdt>
@@ -3532,7 +3560,13 @@
         </w:sdtPr>
         <w:sdtContent>
           <w:r>
-            <w:t xml:space="preserve">    </w:t>
+            <w:t xml:space="preserve">  </w:t>
+          </w:r>
+          <w:r>
+            <w:t>X</w:t>
+          </w:r>
+          <w:r>
+            <w:t xml:space="preserve">  </w:t>
           </w:r>
         </w:sdtContent>
       </w:sdt>
@@ -3591,7 +3625,13 @@
         </w:sdtPr>
         <w:sdtContent>
           <w:r>
-            <w:t xml:space="preserve">    </w:t>
+            <w:t xml:space="preserve">  </w:t>
+          </w:r>
+          <w:r>
+            <w:t>X</w:t>
+          </w:r>
+          <w:r>
+            <w:t xml:space="preserve">  </w:t>
           </w:r>
         </w:sdtContent>
       </w:sdt>
@@ -3713,7 +3753,13 @@
         </w:sdtPr>
         <w:sdtContent>
           <w:r>
-            <w:t xml:space="preserve">    </w:t>
+            <w:t xml:space="preserve">  </w:t>
+          </w:r>
+          <w:r>
+            <w:t>X</w:t>
+          </w:r>
+          <w:r>
+            <w:t xml:space="preserve">  </w:t>
           </w:r>
         </w:sdtContent>
       </w:sdt>
@@ -4720,7 +4766,13 @@
         </w:sdtPr>
         <w:sdtContent>
           <w:r>
-            <w:t xml:space="preserve">    </w:t>
+            <w:t xml:space="preserve">  </w:t>
+          </w:r>
+          <w:r>
+            <w:t>X</w:t>
+          </w:r>
+          <w:r>
+            <w:t xml:space="preserve">  </w:t>
           </w:r>
         </w:sdtContent>
       </w:sdt>
@@ -4790,7 +4842,13 @@
         </w:sdtPr>
         <w:sdtContent>
           <w:r>
-            <w:t xml:space="preserve">    </w:t>
+            <w:t xml:space="preserve">  </w:t>
+          </w:r>
+          <w:r>
+            <w:t>X</w:t>
+          </w:r>
+          <w:r>
+            <w:t xml:space="preserve">  </w:t>
           </w:r>
         </w:sdtContent>
       </w:sdt>
@@ -4895,7 +4953,13 @@
         </w:sdtPr>
         <w:sdtContent>
           <w:r>
-            <w:t xml:space="preserve">    </w:t>
+            <w:t xml:space="preserve">  </w:t>
+          </w:r>
+          <w:r>
+            <w:t>X</w:t>
+          </w:r>
+          <w:r>
+            <w:t xml:space="preserve">  </w:t>
           </w:r>
         </w:sdtContent>
       </w:sdt>
@@ -4937,7 +5001,19 @@
             <w:rPr>
               <w:lang w:val="en-US"/>
             </w:rPr>
-            <w:t xml:space="preserve">    </w:t>
+            <w:t xml:space="preserve">  </w:t>
+          </w:r>
+          <w:r>
+            <w:rPr>
+              <w:lang w:val="en-US"/>
+            </w:rPr>
+            <w:t>X</w:t>
+          </w:r>
+          <w:r>
+            <w:rPr>
+              <w:lang w:val="en-US"/>
+            </w:rPr>
+            <w:t xml:space="preserve">  </w:t>
           </w:r>
         </w:sdtContent>
       </w:sdt>
@@ -9136,6 +9212,7 @@
     <w:rsid w:val="00061CE8"/>
     <w:rsid w:val="000B367C"/>
     <w:rsid w:val="001221F0"/>
+    <w:rsid w:val="0013183E"/>
     <w:rsid w:val="001476FF"/>
     <w:rsid w:val="001942D6"/>
     <w:rsid w:val="001B7228"/>
@@ -9152,6 +9229,7 @@
     <w:rsid w:val="00615760"/>
     <w:rsid w:val="00635F6F"/>
     <w:rsid w:val="006D1215"/>
+    <w:rsid w:val="007A33BF"/>
     <w:rsid w:val="007C55A8"/>
     <w:rsid w:val="007E1BB0"/>
     <w:rsid w:val="00836298"/>
@@ -9199,7 +9277,7 @@
   <w:themeFontLang w:val="es-ES" w:eastAsia="ja-JP" w:bidi="ar-SA"/>
   <w:clrSchemeMapping w:bg1="light1" w:t1="dark1" w:bg2="light2" w:t2="dark2" w:accent1="accent1" w:accent2="accent2" w:accent3="accent3" w:accent4="accent4" w:accent5="accent5" w:accent6="accent6" w:hyperlink="hyperlink" w:followedHyperlink="followedHyperlink"/>
   <w:decimalSymbol w:val=","/>
-  <w:listSeparator w:val=","/>
+  <w:listSeparator w:val=";"/>
   <w15:chartTrackingRefBased/>
 </w:settings>
 </file>

</xml_diff>

<commit_message>
docs(Informe de testing): Añadido informe de testing.
Se ha completado el informe de testing.

REFS #41
</commit_message>
<xml_diff>
--- a/reports/Student #5/05 - Requirements - Student #5.docx
+++ b/reports/Student #5/05 - Requirements - Student #5.docx
@@ -234,13 +234,25 @@
                   <w:rPr>
                     <w:rFonts w:asciiTheme="majorHAnsi" w:hAnsiTheme="majorHAnsi" w:cstheme="majorBidi"/>
                   </w:rPr>
-                  <w:t xml:space="preserve"> https://github.com/PDJ6975/Acme-ANS-D01-25.</w:t>
+                  <w:t xml:space="preserve"> https://github.com/PDJ6975/Acme-ANS-D0</w:t>
                 </w:r>
                 <w:r>
                   <w:rPr>
                     <w:rFonts w:asciiTheme="majorHAnsi" w:hAnsiTheme="majorHAnsi" w:cstheme="majorBidi"/>
                   </w:rPr>
-                  <w:t>3</w:t>
+                  <w:t>4</w:t>
+                </w:r>
+                <w:r>
+                  <w:rPr>
+                    <w:rFonts w:asciiTheme="majorHAnsi" w:hAnsiTheme="majorHAnsi" w:cstheme="majorBidi"/>
+                  </w:rPr>
+                  <w:t>-25.</w:t>
+                </w:r>
+                <w:r>
+                  <w:rPr>
+                    <w:rFonts w:asciiTheme="majorHAnsi" w:hAnsiTheme="majorHAnsi" w:cstheme="majorBidi"/>
+                  </w:rPr>
+                  <w:t>5</w:t>
                 </w:r>
                 <w:r>
                   <w:rPr>
@@ -415,7 +427,7 @@
               <w:sdtPr>
                 <w:rPr>
                   <w:rFonts w:asciiTheme="majorHAnsi" w:hAnsiTheme="majorHAnsi" w:cstheme="majorHAnsi"/>
-                  <w:lang w:val="en-US"/>
+                  <w:lang w:val="es-ES"/>
                 </w:rPr>
                 <w:tag w:val="Student2"/>
                 <w:id w:val="2044784553"/>
@@ -429,14 +441,14 @@
                 <w:r>
                   <w:rPr>
                     <w:rFonts w:asciiTheme="majorHAnsi" w:hAnsiTheme="majorHAnsi" w:cstheme="majorHAnsi"/>
-                    <w:lang w:val="en-US"/>
+                    <w:lang w:val="es-ES"/>
                   </w:rPr>
                   <w:t xml:space="preserve"> </w:t>
                 </w:r>
                 <w:r>
                   <w:rPr>
                     <w:rFonts w:asciiTheme="majorHAnsi" w:hAnsiTheme="majorHAnsi" w:cstheme="majorHAnsi"/>
-                    <w:lang w:val="en-US"/>
+                    <w:lang w:val="es-ES"/>
                   </w:rPr>
                   <w:t xml:space="preserve">Ramírez Gil, Adrián </w:t>
                 </w:r>
@@ -606,7 +618,31 @@
                   <w:rPr>
                     <w:rFonts w:asciiTheme="majorHAnsi" w:hAnsiTheme="majorHAnsi" w:cstheme="majorHAnsi"/>
                   </w:rPr>
-                  <w:t xml:space="preserve">02/19/2025 </w:t>
+                  <w:t>0</w:t>
+                </w:r>
+                <w:r>
+                  <w:rPr>
+                    <w:rFonts w:asciiTheme="majorHAnsi" w:hAnsiTheme="majorHAnsi" w:cstheme="majorHAnsi"/>
+                  </w:rPr>
+                  <w:t>5</w:t>
+                </w:r>
+                <w:r>
+                  <w:rPr>
+                    <w:rFonts w:asciiTheme="majorHAnsi" w:hAnsiTheme="majorHAnsi" w:cstheme="majorHAnsi"/>
+                  </w:rPr>
+                  <w:t>/</w:t>
+                </w:r>
+                <w:r>
+                  <w:rPr>
+                    <w:rFonts w:asciiTheme="majorHAnsi" w:hAnsiTheme="majorHAnsi" w:cstheme="majorHAnsi"/>
+                  </w:rPr>
+                  <w:t>26</w:t>
+                </w:r>
+                <w:r>
+                  <w:rPr>
+                    <w:rFonts w:asciiTheme="majorHAnsi" w:hAnsiTheme="majorHAnsi" w:cstheme="majorHAnsi"/>
+                  </w:rPr>
+                  <w:t xml:space="preserve">/2025 </w:t>
                 </w:r>
               </w:sdtContent>
             </w:sdt>
@@ -2439,7 +2475,13 @@
         </w:sdtPr>
         <w:sdtContent>
           <w:r>
-            <w:t xml:space="preserve">    </w:t>
+            <w:t xml:space="preserve"> </w:t>
+          </w:r>
+          <w:r>
+            <w:t>x</w:t>
+          </w:r>
+          <w:r>
+            <w:t xml:space="preserve">   </w:t>
           </w:r>
         </w:sdtContent>
       </w:sdt>
@@ -2547,7 +2589,13 @@
         </w:sdtPr>
         <w:sdtContent>
           <w:r>
-            <w:t xml:space="preserve">    </w:t>
+            <w:t xml:space="preserve">  </w:t>
+          </w:r>
+          <w:r>
+            <w:t>x</w:t>
+          </w:r>
+          <w:r>
+            <w:t xml:space="preserve">  </w:t>
           </w:r>
         </w:sdtContent>
       </w:sdt>
@@ -2601,7 +2649,13 @@
         </w:sdtPr>
         <w:sdtContent>
           <w:r>
-            <w:t xml:space="preserve">    </w:t>
+            <w:t xml:space="preserve">  </w:t>
+          </w:r>
+          <w:r>
+            <w:t>x</w:t>
+          </w:r>
+          <w:r>
+            <w:t xml:space="preserve">  </w:t>
           </w:r>
         </w:sdtContent>
       </w:sdt>
@@ -2634,7 +2688,13 @@
         </w:sdtPr>
         <w:sdtContent>
           <w:r>
-            <w:t xml:space="preserve">    </w:t>
+            <w:t xml:space="preserve">  </w:t>
+          </w:r>
+          <w:r>
+            <w:t>x</w:t>
+          </w:r>
+          <w:r>
+            <w:t xml:space="preserve">  </w:t>
           </w:r>
         </w:sdtContent>
       </w:sdt>
@@ -4221,13 +4281,7 @@
         </w:sdtPr>
         <w:sdtContent>
           <w:r>
-            <w:t xml:space="preserve">  </w:t>
-          </w:r>
-          <w:r>
-            <w:t>X</w:t>
-          </w:r>
-          <w:r>
-            <w:t xml:space="preserve">  </w:t>
+            <w:t xml:space="preserve">    </w:t>
           </w:r>
         </w:sdtContent>
       </w:sdt>
@@ -5257,7 +5311,13 @@
         </w:sdtPr>
         <w:sdtContent>
           <w:r>
-            <w:t xml:space="preserve">    </w:t>
+            <w:t xml:space="preserve">  </w:t>
+          </w:r>
+          <w:r>
+            <w:t>x</w:t>
+          </w:r>
+          <w:r>
+            <w:t xml:space="preserve">  </w:t>
           </w:r>
         </w:sdtContent>
       </w:sdt>
@@ -5290,7 +5350,13 @@
         </w:sdtPr>
         <w:sdtContent>
           <w:r>
-            <w:t xml:space="preserve">    </w:t>
+            <w:t xml:space="preserve">  </w:t>
+          </w:r>
+          <w:r>
+            <w:t>x</w:t>
+          </w:r>
+          <w:r>
+            <w:t xml:space="preserve">  </w:t>
           </w:r>
         </w:sdtContent>
       </w:sdt>
@@ -9226,6 +9292,7 @@
     <w:rsid w:val="003F3911"/>
     <w:rsid w:val="004D7778"/>
     <w:rsid w:val="00514556"/>
+    <w:rsid w:val="0057674B"/>
     <w:rsid w:val="00615760"/>
     <w:rsid w:val="00635F6F"/>
     <w:rsid w:val="006D1215"/>
@@ -9234,6 +9301,7 @@
     <w:rsid w:val="007E1BB0"/>
     <w:rsid w:val="00836298"/>
     <w:rsid w:val="00891CFB"/>
+    <w:rsid w:val="008D2C3D"/>
     <w:rsid w:val="008D6165"/>
     <w:rsid w:val="00953D97"/>
     <w:rsid w:val="00966054"/>
@@ -9247,6 +9315,7 @@
     <w:rsid w:val="00C456B8"/>
     <w:rsid w:val="00C63AB0"/>
     <w:rsid w:val="00CB72EA"/>
+    <w:rsid w:val="00CC66DA"/>
     <w:rsid w:val="00DD75B9"/>
     <w:rsid w:val="00E25325"/>
     <w:rsid w:val="00E5696F"/>
@@ -9259,6 +9328,7 @@
     <w:rsid w:val="00FA7306"/>
     <w:rsid w:val="00FC0096"/>
     <w:rsid w:val="00FC6CD0"/>
+    <w:rsid w:val="00FD27CB"/>
     <w:rsid w:val="00FE6BFD"/>
   </w:rsids>
   <m:mathPr>

</xml_diff>